<commit_message>
Day 7 (Java) exercises 0,1,2 completed
</commit_message>
<xml_diff>
--- a/KnowYourLanguageOOP/OOP english work in progress.docx
+++ b/KnowYourLanguageOOP/OOP english work in progress.docx
@@ -2942,12 +2942,7 @@
         <w:t>Create an example in w</w:t>
       </w:r>
       <w:r>
-        <w:t>hic</w:t>
-      </w:r>
-      <w:bookmarkStart w:id="0" w:name="_GoBack"/>
-      <w:bookmarkEnd w:id="0"/>
-      <w:r>
-        <w:t>h you make use of try/catch.</w:t>
+        <w:t>hich you make use of try/catch.</w:t>
       </w:r>
     </w:p>
     <w:p>
@@ -7173,6 +7168,23 @@
         <w:pStyle w:val="ListParagraph"/>
         <w:jc w:val="both"/>
       </w:pPr>
+      <w:r>
+        <w:t>--------------------------------------------------------------</w:t>
+      </w:r>
+      <w:bookmarkStart w:id="0" w:name="_GoBack"/>
+      <w:bookmarkEnd w:id="0"/>
+    </w:p>
+    <w:p>
+      <w:pPr>
+        <w:pStyle w:val="ListParagraph"/>
+        <w:jc w:val="both"/>
+      </w:pPr>
+    </w:p>
+    <w:p>
+      <w:pPr>
+        <w:pStyle w:val="ListParagraph"/>
+        <w:jc w:val="both"/>
+      </w:pPr>
       <w:proofErr w:type="gramStart"/>
       <w:r>
         <w:t>angajat2.lucreaza(</w:t>
@@ -8427,6 +8439,7 @@
       </w:pPr>
       <w:proofErr w:type="spellStart"/>
       <w:r>
+        <w:lastRenderedPageBreak/>
         <w:t>Ingrijitor</w:t>
       </w:r>
       <w:r>
@@ -8451,7 +8464,6 @@
       </w:pPr>
       <w:proofErr w:type="gramStart"/>
       <w:r>
-        <w:lastRenderedPageBreak/>
         <w:t>Sa</w:t>
       </w:r>
       <w:proofErr w:type="gramEnd"/>

</xml_diff>